<commit_message>
Corregiones de la entrega 2 llevadas a la entrega 3
</commit_message>
<xml_diff>
--- a/docs/G2-E3-KISZKURNO-EDUARDO-MIGUEL.docx
+++ b/docs/G2-E3-KISZKURNO-EDUARDO-MIGUEL.docx
@@ -298,6 +298,7 @@
         <w:rPr>
           <w:rFonts w:asciiTheme="minorHAnsi" w:eastAsiaTheme="minorEastAsia" w:hAnsiTheme="minorHAnsi"/>
           <w:noProof/>
+          <w:sz w:val="24"/>
           <w:lang w:val="en-AR"/>
         </w:rPr>
       </w:pPr>
@@ -310,7 +311,7 @@
       <w:r>
         <w:fldChar w:fldCharType="separate"/>
       </w:r>
-      <w:hyperlink w:anchor="_Toc167234506" w:history="1">
+      <w:hyperlink w:anchor="_Toc168419417" w:history="1">
         <w:r>
           <w:rPr>
             <w:rStyle w:val="Hyperlink"/>
@@ -337,7 +338,7 @@
             <w:noProof/>
             <w:webHidden/>
           </w:rPr>
-          <w:instrText xml:space="preserve"> PAGEREF _Toc167234506 \h </w:instrText>
+          <w:instrText xml:space="preserve"> PAGEREF _Toc168419417 \h </w:instrText>
         </w:r>
         <w:r>
           <w:rPr>
@@ -377,10 +378,11 @@
         <w:rPr>
           <w:rFonts w:asciiTheme="minorHAnsi" w:eastAsiaTheme="minorEastAsia" w:hAnsiTheme="minorHAnsi"/>
           <w:noProof/>
+          <w:sz w:val="24"/>
           <w:lang w:val="en-AR"/>
         </w:rPr>
       </w:pPr>
-      <w:hyperlink w:anchor="_Toc167234507" w:history="1">
+      <w:hyperlink w:anchor="_Toc168419418" w:history="1">
         <w:r>
           <w:rPr>
             <w:rStyle w:val="Hyperlink"/>
@@ -408,7 +410,7 @@
             <w:noProof/>
             <w:webHidden/>
           </w:rPr>
-          <w:instrText xml:space="preserve"> PAGEREF _Toc167234507 \h </w:instrText>
+          <w:instrText xml:space="preserve"> PAGEREF _Toc168419418 \h </w:instrText>
         </w:r>
         <w:r>
           <w:rPr>
@@ -448,10 +450,11 @@
         <w:rPr>
           <w:rFonts w:asciiTheme="minorHAnsi" w:eastAsiaTheme="minorEastAsia" w:hAnsiTheme="minorHAnsi"/>
           <w:noProof/>
+          <w:sz w:val="24"/>
           <w:lang w:val="en-AR"/>
         </w:rPr>
       </w:pPr>
-      <w:hyperlink w:anchor="_Toc167234508" w:history="1">
+      <w:hyperlink w:anchor="_Toc168419419" w:history="1">
         <w:r>
           <w:rPr>
             <w:rStyle w:val="Hyperlink"/>
@@ -478,7 +481,7 @@
             <w:noProof/>
             <w:webHidden/>
           </w:rPr>
-          <w:instrText xml:space="preserve"> PAGEREF _Toc167234508 \h </w:instrText>
+          <w:instrText xml:space="preserve"> PAGEREF _Toc168419419 \h </w:instrText>
         </w:r>
         <w:r>
           <w:rPr>
@@ -518,10 +521,11 @@
         <w:rPr>
           <w:rFonts w:asciiTheme="minorHAnsi" w:eastAsiaTheme="minorEastAsia" w:hAnsiTheme="minorHAnsi"/>
           <w:noProof/>
+          <w:sz w:val="24"/>
           <w:lang w:val="en-AR"/>
         </w:rPr>
       </w:pPr>
-      <w:hyperlink w:anchor="_Toc167234509" w:history="1">
+      <w:hyperlink w:anchor="_Toc168419420" w:history="1">
         <w:r>
           <w:rPr>
             <w:rStyle w:val="Hyperlink"/>
@@ -549,7 +553,7 @@
             <w:noProof/>
             <w:webHidden/>
           </w:rPr>
-          <w:instrText xml:space="preserve"> PAGEREF _Toc167234509 \h </w:instrText>
+          <w:instrText xml:space="preserve"> PAGEREF _Toc168419420 \h </w:instrText>
         </w:r>
         <w:r>
           <w:rPr>
@@ -589,10 +593,11 @@
         <w:rPr>
           <w:rFonts w:asciiTheme="minorHAnsi" w:eastAsiaTheme="minorEastAsia" w:hAnsiTheme="minorHAnsi"/>
           <w:noProof/>
+          <w:sz w:val="24"/>
           <w:lang w:val="en-AR"/>
         </w:rPr>
       </w:pPr>
-      <w:hyperlink w:anchor="_Toc167234510" w:history="1">
+      <w:hyperlink w:anchor="_Toc168419421" w:history="1">
         <w:r>
           <w:rPr>
             <w:rStyle w:val="Hyperlink"/>
@@ -619,7 +624,7 @@
             <w:noProof/>
             <w:webHidden/>
           </w:rPr>
-          <w:instrText xml:space="preserve"> PAGEREF _Toc167234510 \h </w:instrText>
+          <w:instrText xml:space="preserve"> PAGEREF _Toc168419421 \h </w:instrText>
         </w:r>
         <w:r>
           <w:rPr>
@@ -659,10 +664,11 @@
         <w:rPr>
           <w:rFonts w:asciiTheme="minorHAnsi" w:eastAsiaTheme="minorEastAsia" w:hAnsiTheme="minorHAnsi"/>
           <w:noProof/>
+          <w:sz w:val="24"/>
           <w:lang w:val="en-AR"/>
         </w:rPr>
       </w:pPr>
-      <w:hyperlink w:anchor="_Toc167234511" w:history="1">
+      <w:hyperlink w:anchor="_Toc168419422" w:history="1">
         <w:r>
           <w:rPr>
             <w:rStyle w:val="Hyperlink"/>
@@ -690,7 +696,7 @@
             <w:noProof/>
             <w:webHidden/>
           </w:rPr>
-          <w:instrText xml:space="preserve"> PAGEREF _Toc167234511 \h </w:instrText>
+          <w:instrText xml:space="preserve"> PAGEREF _Toc168419422 \h </w:instrText>
         </w:r>
         <w:r>
           <w:rPr>
@@ -730,10 +736,11 @@
         <w:rPr>
           <w:rFonts w:asciiTheme="minorHAnsi" w:eastAsiaTheme="minorEastAsia" w:hAnsiTheme="minorHAnsi"/>
           <w:noProof/>
+          <w:sz w:val="24"/>
           <w:lang w:val="en-AR"/>
         </w:rPr>
       </w:pPr>
-      <w:hyperlink w:anchor="_Toc167234512" w:history="1">
+      <w:hyperlink w:anchor="_Toc168419423" w:history="1">
         <w:r>
           <w:rPr>
             <w:rStyle w:val="Hyperlink"/>
@@ -760,7 +767,7 @@
             <w:noProof/>
             <w:webHidden/>
           </w:rPr>
-          <w:instrText xml:space="preserve"> PAGEREF _Toc167234512 \h </w:instrText>
+          <w:instrText xml:space="preserve"> PAGEREF _Toc168419423 \h </w:instrText>
         </w:r>
         <w:r>
           <w:rPr>
@@ -800,10 +807,11 @@
         <w:rPr>
           <w:rFonts w:asciiTheme="minorHAnsi" w:eastAsiaTheme="minorEastAsia" w:hAnsiTheme="minorHAnsi"/>
           <w:noProof/>
+          <w:sz w:val="24"/>
           <w:lang w:val="en-AR"/>
         </w:rPr>
       </w:pPr>
-      <w:hyperlink w:anchor="_Toc167234513" w:history="1">
+      <w:hyperlink w:anchor="_Toc168419424" w:history="1">
         <w:r>
           <w:rPr>
             <w:rStyle w:val="Hyperlink"/>
@@ -831,7 +839,79 @@
             <w:noProof/>
             <w:webHidden/>
           </w:rPr>
-          <w:instrText xml:space="preserve"> PAGEREF _Toc167234513 \h </w:instrText>
+          <w:instrText xml:space="preserve"> PAGEREF _Toc168419424 \h </w:instrText>
+        </w:r>
+        <w:r>
+          <w:rPr>
+            <w:noProof/>
+            <w:webHidden/>
+          </w:rPr>
+        </w:r>
+        <w:r>
+          <w:rPr>
+            <w:noProof/>
+            <w:webHidden/>
+          </w:rPr>
+          <w:fldChar w:fldCharType="separate"/>
+        </w:r>
+        <w:r>
+          <w:rPr>
+            <w:noProof/>
+            <w:webHidden/>
+          </w:rPr>
+          <w:t>10</w:t>
+        </w:r>
+        <w:r>
+          <w:rPr>
+            <w:noProof/>
+            <w:webHidden/>
+          </w:rPr>
+          <w:fldChar w:fldCharType="end"/>
+        </w:r>
+      </w:hyperlink>
+    </w:p>
+    <w:p>
+      <w:pPr>
+        <w:pStyle w:val="TOC3"/>
+        <w:tabs>
+          <w:tab w:val="right" w:leader="dot" w:pos="9350"/>
+        </w:tabs>
+        <w:rPr>
+          <w:rFonts w:asciiTheme="minorHAnsi" w:eastAsiaTheme="minorEastAsia" w:hAnsiTheme="minorHAnsi"/>
+          <w:noProof/>
+          <w:sz w:val="24"/>
+          <w:lang w:val="en-AR"/>
+        </w:rPr>
+      </w:pPr>
+      <w:hyperlink w:anchor="_Toc168419425" w:history="1">
+        <w:r>
+          <w:rPr>
+            <w:rStyle w:val="Hyperlink"/>
+            <w:rFonts w:eastAsia="Times New Roman"/>
+            <w:noProof/>
+          </w:rPr>
+          <w:t>Análisis de series temporales</w:t>
+        </w:r>
+        <w:r>
+          <w:rPr>
+            <w:noProof/>
+            <w:webHidden/>
+          </w:rPr>
+          <w:tab/>
+        </w:r>
+        <w:r>
+          <w:rPr>
+            <w:noProof/>
+            <w:webHidden/>
+          </w:rPr>
+          <w:fldChar w:fldCharType="begin"/>
+        </w:r>
+        <w:r>
+          <w:rPr>
+            <w:noProof/>
+            <w:webHidden/>
+          </w:rPr>
+          <w:instrText xml:space="preserve"> PAGEREF _Toc168419425 \h </w:instrText>
         </w:r>
         <w:r>
           <w:rPr>
@@ -864,24 +944,25 @@
     </w:p>
     <w:p>
       <w:pPr>
-        <w:pStyle w:val="TOC3"/>
+        <w:pStyle w:val="TOC1"/>
         <w:tabs>
           <w:tab w:val="right" w:leader="dot" w:pos="9350"/>
         </w:tabs>
         <w:rPr>
           <w:rFonts w:asciiTheme="minorHAnsi" w:eastAsiaTheme="minorEastAsia" w:hAnsiTheme="minorHAnsi"/>
           <w:noProof/>
+          <w:sz w:val="24"/>
           <w:lang w:val="en-AR"/>
         </w:rPr>
       </w:pPr>
-      <w:hyperlink w:anchor="_Toc167234514" w:history="1">
+      <w:hyperlink w:anchor="_Toc168419426" w:history="1">
         <w:r>
           <w:rPr>
             <w:rStyle w:val="Hyperlink"/>
             <w:rFonts w:eastAsia="Times New Roman"/>
             <w:noProof/>
           </w:rPr>
-          <w:t>Análisis de series temporales</w:t>
+          <w:t>Resultado esperado</w:t>
         </w:r>
         <w:r>
           <w:rPr>
@@ -902,7 +983,7 @@
             <w:noProof/>
             <w:webHidden/>
           </w:rPr>
-          <w:instrText xml:space="preserve"> PAGEREF _Toc167234514 \h </w:instrText>
+          <w:instrText xml:space="preserve"> PAGEREF _Toc168419426 \h </w:instrText>
         </w:r>
         <w:r>
           <w:rPr>
@@ -942,81 +1023,11 @@
         <w:rPr>
           <w:rFonts w:asciiTheme="minorHAnsi" w:eastAsiaTheme="minorEastAsia" w:hAnsiTheme="minorHAnsi"/>
           <w:noProof/>
+          <w:sz w:val="24"/>
           <w:lang w:val="en-AR"/>
         </w:rPr>
       </w:pPr>
-      <w:hyperlink w:anchor="_Toc167234515" w:history="1">
-        <w:r>
-          <w:rPr>
-            <w:rStyle w:val="Hyperlink"/>
-            <w:rFonts w:eastAsia="Times New Roman"/>
-            <w:noProof/>
-          </w:rPr>
-          <w:t>Resultado esperado</w:t>
-        </w:r>
-        <w:r>
-          <w:rPr>
-            <w:noProof/>
-            <w:webHidden/>
-          </w:rPr>
-          <w:tab/>
-        </w:r>
-        <w:r>
-          <w:rPr>
-            <w:noProof/>
-            <w:webHidden/>
-          </w:rPr>
-          <w:fldChar w:fldCharType="begin"/>
-        </w:r>
-        <w:r>
-          <w:rPr>
-            <w:noProof/>
-            <w:webHidden/>
-          </w:rPr>
-          <w:instrText xml:space="preserve"> PAGEREF _Toc167234515 \h </w:instrText>
-        </w:r>
-        <w:r>
-          <w:rPr>
-            <w:noProof/>
-            <w:webHidden/>
-          </w:rPr>
-        </w:r>
-        <w:r>
-          <w:rPr>
-            <w:noProof/>
-            <w:webHidden/>
-          </w:rPr>
-          <w:fldChar w:fldCharType="separate"/>
-        </w:r>
-        <w:r>
-          <w:rPr>
-            <w:noProof/>
-            <w:webHidden/>
-          </w:rPr>
-          <w:t>12</w:t>
-        </w:r>
-        <w:r>
-          <w:rPr>
-            <w:noProof/>
-            <w:webHidden/>
-          </w:rPr>
-          <w:fldChar w:fldCharType="end"/>
-        </w:r>
-      </w:hyperlink>
-    </w:p>
-    <w:p>
-      <w:pPr>
-        <w:pStyle w:val="TOC1"/>
-        <w:tabs>
-          <w:tab w:val="right" w:leader="dot" w:pos="9350"/>
-        </w:tabs>
-        <w:rPr>
-          <w:rFonts w:asciiTheme="minorHAnsi" w:eastAsiaTheme="minorEastAsia" w:hAnsiTheme="minorHAnsi"/>
-          <w:noProof/>
-          <w:lang w:val="en-AR"/>
-        </w:rPr>
-      </w:pPr>
-      <w:hyperlink w:anchor="_Toc167234516" w:history="1">
+      <w:hyperlink w:anchor="_Toc168419427" w:history="1">
         <w:r>
           <w:rPr>
             <w:rStyle w:val="Hyperlink"/>
@@ -1044,7 +1055,7 @@
             <w:noProof/>
             <w:webHidden/>
           </w:rPr>
-          <w:instrText xml:space="preserve"> PAGEREF _Toc167234516 \h </w:instrText>
+          <w:instrText xml:space="preserve"> PAGEREF _Toc168419427 \h </w:instrText>
         </w:r>
         <w:r>
           <w:rPr>
@@ -1064,7 +1075,7 @@
             <w:noProof/>
             <w:webHidden/>
           </w:rPr>
-          <w:t>12</w:t>
+          <w:t>11</w:t>
         </w:r>
         <w:r>
           <w:rPr>
@@ -1095,7 +1106,7 @@
       <w:pPr>
         <w:pStyle w:val="Heading1"/>
       </w:pPr>
-      <w:bookmarkStart w:id="0" w:name="_Toc167234506"/>
+      <w:bookmarkStart w:id="0" w:name="_Toc168419417"/>
       <w:r>
         <w:lastRenderedPageBreak/>
         <w:t>Introducción</w:t>
@@ -1424,7 +1435,7 @@
           <w:rFonts w:ascii="Arial" w:hAnsi="Arial" w:cs="Arial"/>
         </w:rPr>
       </w:pPr>
-      <w:bookmarkStart w:id="1" w:name="_Toc167234507"/>
+      <w:bookmarkStart w:id="1" w:name="_Toc168419418"/>
       <w:r>
         <w:rPr>
           <w:rFonts w:ascii="Arial" w:hAnsi="Arial" w:cs="Arial"/>
@@ -1443,7 +1454,7 @@
       <w:pPr>
         <w:pStyle w:val="Heading2"/>
       </w:pPr>
-      <w:bookmarkStart w:id="2" w:name="_Toc167234508"/>
+      <w:bookmarkStart w:id="2" w:name="_Toc168419419"/>
       <w:r>
         <w:t>Datos</w:t>
       </w:r>
@@ -1572,23 +1583,7 @@
             <w:rFonts w:cs="Arial"/>
             <w:bdr w:val="single" w:sz="2" w:space="0" w:color="E3E3E3" w:frame="1"/>
           </w:rPr>
-          <w:t>e</w:t>
-        </w:r>
-        <w:r>
-          <w:rPr>
-            <w:rStyle w:val="Hyperlink"/>
-            <w:rFonts w:cs="Arial"/>
-            <w:bdr w:val="single" w:sz="2" w:space="0" w:color="E3E3E3" w:frame="1"/>
-          </w:rPr>
-          <w:t>n</w:t>
-        </w:r>
-        <w:r>
-          <w:rPr>
-            <w:rStyle w:val="Hyperlink"/>
-            <w:rFonts w:cs="Arial"/>
-            <w:bdr w:val="single" w:sz="2" w:space="0" w:color="E3E3E3" w:frame="1"/>
-          </w:rPr>
-          <w:t>lace</w:t>
+          <w:t>enlace</w:t>
         </w:r>
       </w:hyperlink>
       <w:r>
@@ -3232,6 +3227,9 @@
     </w:p>
     <w:p>
       <w:r>
+        <w:rPr>
+          <w:noProof/>
+        </w:rPr>
         <w:drawing>
           <wp:inline distT="0" distB="0" distL="0" distR="0" wp14:anchorId="006CBFCA" wp14:editId="5CE4CD2A">
             <wp:extent cx="5943600" cy="3314700"/>
@@ -3469,6 +3467,9 @@
     <w:p/>
     <w:p>
       <w:r>
+        <w:rPr>
+          <w:noProof/>
+        </w:rPr>
         <w:drawing>
           <wp:inline distT="0" distB="0" distL="0" distR="0" wp14:anchorId="4F86F7D4" wp14:editId="73AA61DD">
             <wp:extent cx="5943600" cy="4039870"/>
@@ -3782,6 +3783,9 @@
     </w:p>
     <w:p>
       <w:r>
+        <w:rPr>
+          <w:noProof/>
+        </w:rPr>
         <w:lastRenderedPageBreak/>
         <w:drawing>
           <wp:inline distT="0" distB="0" distL="0" distR="0" wp14:anchorId="534FAF0E" wp14:editId="520320FE">
@@ -3867,6 +3871,9 @@
         <w:pStyle w:val="ListParagraph"/>
       </w:pPr>
       <w:r>
+        <w:rPr>
+          <w:noProof/>
+        </w:rPr>
         <w:drawing>
           <wp:inline distT="0" distB="0" distL="0" distR="0" wp14:anchorId="677AC8A5" wp14:editId="57B98663">
             <wp:extent cx="5188998" cy="3439374"/>
@@ -3954,7 +3961,7 @@
           <w:rFonts w:eastAsia="Times New Roman"/>
         </w:rPr>
       </w:pPr>
-      <w:bookmarkStart w:id="9" w:name="_Toc167234509"/>
+      <w:bookmarkStart w:id="9" w:name="_Toc168419420"/>
       <w:r>
         <w:rPr>
           <w:rFonts w:eastAsia="Times New Roman"/>
@@ -4345,7 +4352,7 @@
       <w:pPr>
         <w:pStyle w:val="Heading2"/>
       </w:pPr>
-      <w:bookmarkStart w:id="10" w:name="_Toc167234510"/>
+      <w:bookmarkStart w:id="10" w:name="_Toc168419421"/>
       <w:r>
         <w:t>Preprocesamiento</w:t>
       </w:r>
@@ -4650,7 +4657,7 @@
           <w:rFonts w:ascii="Arial" w:eastAsia="Times New Roman" w:hAnsi="Arial" w:cs="Arial"/>
         </w:rPr>
       </w:pPr>
-      <w:bookmarkStart w:id="11" w:name="_Toc167234511"/>
+      <w:bookmarkStart w:id="11" w:name="_Toc168419422"/>
       <w:commentRangeStart w:id="12"/>
       <w:r>
         <w:rPr>
@@ -4664,7 +4671,6 @@
         </w:rPr>
         <w:t xml:space="preserve"> y Modelado</w:t>
       </w:r>
-      <w:bookmarkEnd w:id="11"/>
       <w:commentRangeEnd w:id="12"/>
       <w:r>
         <w:rPr>
@@ -4674,6 +4680,7 @@
         </w:rPr>
         <w:commentReference w:id="12"/>
       </w:r>
+      <w:bookmarkEnd w:id="11"/>
     </w:p>
     <w:p>
       <w:r>
@@ -4702,12 +4709,11 @@
       <w:pPr>
         <w:pStyle w:val="Heading3"/>
       </w:pPr>
-      <w:bookmarkStart w:id="13" w:name="_Toc167234512"/>
+      <w:bookmarkStart w:id="13" w:name="_Toc168419423"/>
       <w:commentRangeStart w:id="14"/>
       <w:r>
         <w:t>Métodos descriptivos</w:t>
       </w:r>
-      <w:bookmarkEnd w:id="13"/>
       <w:commentRangeEnd w:id="14"/>
       <w:r>
         <w:rPr>
@@ -4717,6 +4723,7 @@
         </w:rPr>
         <w:commentReference w:id="14"/>
       </w:r>
+      <w:bookmarkEnd w:id="13"/>
     </w:p>
     <w:p>
       <w:r>
@@ -4782,7 +4789,21 @@
         <w:t>n un</w:t>
       </w:r>
       <w:r>
-        <w:t>a primera instancia me enfoqu</w:t>
+        <w:t xml:space="preserve">a primera instancia </w:t>
+      </w:r>
+      <w:commentRangeStart w:id="15"/>
+      <w:r>
+        <w:t xml:space="preserve">me </w:t>
+      </w:r>
+      <w:commentRangeEnd w:id="15"/>
+      <w:r>
+        <w:rPr>
+          <w:rStyle w:val="CommentReference"/>
+        </w:rPr>
+        <w:commentReference w:id="15"/>
+      </w:r>
+      <w:r>
+        <w:t>enfoqu</w:t>
       </w:r>
       <w:r>
         <w:t>é</w:t>
@@ -4862,6 +4883,9 @@
     <w:p/>
     <w:p>
       <w:r>
+        <w:rPr>
+          <w:noProof/>
+        </w:rPr>
         <w:drawing>
           <wp:inline distT="0" distB="0" distL="0" distR="0" wp14:anchorId="0753D3F9" wp14:editId="42443575">
             <wp:extent cx="5943600" cy="2994660"/>
@@ -4903,7 +4927,7 @@
       <w:pPr>
         <w:pStyle w:val="Caption"/>
       </w:pPr>
-      <w:bookmarkStart w:id="15" w:name="_Ref167227055"/>
+      <w:bookmarkStart w:id="16" w:name="_Ref167227055"/>
       <w:r>
         <w:t xml:space="preserve">Figura </w:t>
       </w:r>
@@ -4925,7 +4949,7 @@
       <w:r>
         <w:fldChar w:fldCharType="end"/>
       </w:r>
-      <w:bookmarkEnd w:id="15"/>
+      <w:bookmarkEnd w:id="16"/>
       <w:r>
         <w:t xml:space="preserve">: Datos </w:t>
       </w:r>
@@ -4995,8 +5019,11 @@
       <w:pPr>
         <w:pStyle w:val="Caption"/>
       </w:pPr>
-      <w:bookmarkStart w:id="16" w:name="_Ref167227396"/>
-      <w:r>
+      <w:bookmarkStart w:id="17" w:name="_Ref167227396"/>
+      <w:r>
+        <w:rPr>
+          <w:noProof/>
+        </w:rPr>
         <w:lastRenderedPageBreak/>
         <w:drawing>
           <wp:inline distT="0" distB="0" distL="0" distR="0" wp14:anchorId="1A0C5B1B" wp14:editId="495DBF3B">
@@ -5058,7 +5085,7 @@
       <w:r>
         <w:fldChar w:fldCharType="end"/>
       </w:r>
-      <w:bookmarkEnd w:id="16"/>
+      <w:bookmarkEnd w:id="17"/>
       <w:r>
         <w:t xml:space="preserve">: Datos </w:t>
       </w:r>
@@ -5095,6 +5122,9 @@
     <w:p/>
     <w:p>
       <w:r>
+        <w:rPr>
+          <w:noProof/>
+        </w:rPr>
         <w:drawing>
           <wp:inline distT="0" distB="0" distL="0" distR="0" wp14:anchorId="788776E5" wp14:editId="4544246A">
             <wp:extent cx="5943600" cy="3525520"/>
@@ -5163,7 +5193,19 @@
     </w:p>
     <w:p>
       <w:r>
-        <w:t>Creo que si bien se requiere mayor análisis permite plantear estrategias de mitigación ante la falta de datos.</w:t>
+        <w:t xml:space="preserve">Si bien hay una amplia cantidad de datos faltante, es posible </w:t>
+      </w:r>
+      <w:r>
+        <w:t xml:space="preserve">plantear estrategias de mitigación </w:t>
+      </w:r>
+      <w:r>
+        <w:t>que permitan llevar adelante el análisis propuesto en este trabajo.</w:t>
+      </w:r>
+    </w:p>
+    <w:p>
+      <w:r>
+        <w:lastRenderedPageBreak/>
+        <w:t xml:space="preserve">A continuación, se describen las opciones evaluadas junto con los resultados obtenidos. </w:t>
       </w:r>
     </w:p>
     <w:p>
@@ -5171,48 +5213,57 @@
         <w:pStyle w:val="Heading4"/>
       </w:pPr>
       <w:r>
-        <w:lastRenderedPageBreak/>
         <w:t>Búsqueda de información externa</w:t>
       </w:r>
-      <w:r>
-        <w:rPr>
-          <w:highlight w:val="yellow"/>
-        </w:rPr>
+    </w:p>
+    <w:p>
+      <w:r>
+        <w:t>Si bien algunos de estos indicadores podrían estar disponibles en datasets</w:t>
+      </w:r>
+      <w:r>
+        <w:t xml:space="preserve"> de otras organizaciones</w:t>
+      </w:r>
+      <w:r>
         <w:t xml:space="preserve">. </w:t>
       </w:r>
       <w:r>
-        <w:rPr>
-          <w:highlight w:val="yellow"/>
-        </w:rPr>
-        <w:sym w:font="Wingdings" w:char="F0DF"/>
-      </w:r>
-      <w:r>
-        <w:rPr>
-          <w:highlight w:val="yellow"/>
-        </w:rPr>
-        <w:t xml:space="preserve">--- Seguir correcciones por </w:t>
-      </w:r>
-      <w:proofErr w:type="spellStart"/>
-      <w:r>
-        <w:rPr>
-          <w:highlight w:val="yellow"/>
-        </w:rPr>
-        <w:t>aca</w:t>
-      </w:r>
-      <w:proofErr w:type="spellEnd"/>
-    </w:p>
-    <w:p>
-      <w:r>
-        <w:t xml:space="preserve">Si bien hay algunos de estos indicadores que podrían estar disponibles en otros datasets. Creo que no puede considerarse como el método por defecto. Llevaría demasiado tiempo y no hay garantía de que puedan conseguirse los datos necesarios. </w:t>
-      </w:r>
-      <w:r>
-        <w:t>Usaría</w:t>
-      </w:r>
-      <w:r>
-        <w:t xml:space="preserve"> esta técnica en casos muy específicos (algún indicador </w:t>
-      </w:r>
-      <w:r>
-        <w:t>conocido en Argentina por ejemplo).</w:t>
+        <w:t xml:space="preserve">Éste no </w:t>
+      </w:r>
+      <w:r>
+        <w:t xml:space="preserve">puede considerarse como el método por defecto. </w:t>
+      </w:r>
+      <w:r>
+        <w:t xml:space="preserve">El tiempo de búsqueda y validación es una limitante, </w:t>
+      </w:r>
+      <w:r>
+        <w:t xml:space="preserve">y no hay garantía de </w:t>
+      </w:r>
+      <w:r>
+        <w:t>éxito</w:t>
+      </w:r>
+      <w:r>
+        <w:t xml:space="preserve">. </w:t>
+      </w:r>
+      <w:r>
+        <w:t>Esta</w:t>
+      </w:r>
+      <w:r>
+        <w:t xml:space="preserve"> técnica </w:t>
+      </w:r>
+      <w:r>
+        <w:t xml:space="preserve">puede utilizarse </w:t>
+      </w:r>
+      <w:r>
+        <w:t xml:space="preserve">en casos muy específicos (algún indicador </w:t>
+      </w:r>
+      <w:r>
+        <w:t xml:space="preserve">conocido en </w:t>
+      </w:r>
+      <w:r>
+        <w:t>Argentina,</w:t>
+      </w:r>
+      <w:r>
+        <w:t xml:space="preserve"> por ejemplo).</w:t>
       </w:r>
     </w:p>
     <w:p>
@@ -5225,13 +5276,82 @@
     </w:p>
     <w:p>
       <w:r>
-        <w:t xml:space="preserve">Para los casos en que consiga datos con unos pocos faltantes (tal vez menos del 5%) podemos intentar imputarlos </w:t>
-      </w:r>
-      <w:r>
-        <w:t xml:space="preserve">usando diversas técnicas </w:t>
-      </w:r>
-      <w:r>
-        <w:t>y ver a que conclusiones nos lleva. En principio sería muy cuidadoso con la forma en se imputan los datos y tomaría con cautela las conclusiones derivadas de esto.</w:t>
+        <w:t xml:space="preserve">Para los </w:t>
+      </w:r>
+      <w:r>
+        <w:t>indicadore</w:t>
+      </w:r>
+      <w:r>
+        <w:t xml:space="preserve"> con </w:t>
+      </w:r>
+      <w:r>
+        <w:t>hasta el 5% de datos</w:t>
+      </w:r>
+      <w:r>
+        <w:t xml:space="preserve"> faltantes </w:t>
+      </w:r>
+      <w:r>
+        <w:t xml:space="preserve">se </w:t>
+      </w:r>
+      <w:r>
+        <w:t xml:space="preserve">intenta </w:t>
+      </w:r>
+      <w:r>
+        <w:t xml:space="preserve">imputarlos utilizando </w:t>
+      </w:r>
+      <w:r>
+        <w:t>diversas técnicas</w:t>
+      </w:r>
+      <w:r>
+        <w:t>,</w:t>
+      </w:r>
+      <w:r>
+        <w:t xml:space="preserve"> </w:t>
+      </w:r>
+      <w:r>
+        <w:t>luego evaluar l</w:t>
+      </w:r>
+      <w:r>
+        <w:t>a</w:t>
+      </w:r>
+      <w:r>
+        <w:t>s</w:t>
+      </w:r>
+      <w:r>
+        <w:t xml:space="preserve"> conclusiones </w:t>
+      </w:r>
+      <w:r>
+        <w:t>a las que esto conduce</w:t>
+      </w:r>
+      <w:r>
+        <w:t xml:space="preserve">. </w:t>
+      </w:r>
+      <w:r>
+        <w:t xml:space="preserve">Es necesario ser </w:t>
+      </w:r>
+      <w:r>
+        <w:t>muy cuidadoso</w:t>
+      </w:r>
+      <w:r>
+        <w:t>s</w:t>
+      </w:r>
+      <w:r>
+        <w:t xml:space="preserve"> con la forma en se imputan</w:t>
+      </w:r>
+      <w:r>
+        <w:t xml:space="preserve">, y </w:t>
+      </w:r>
+      <w:r>
+        <w:t>las conclusiones derivadas de esto</w:t>
+      </w:r>
+      <w:r>
+        <w:t xml:space="preserve"> deben ser tomadas </w:t>
+      </w:r>
+      <w:r>
+        <w:t>con cautela</w:t>
+      </w:r>
+      <w:r>
+        <w:t>.</w:t>
       </w:r>
     </w:p>
     <w:p>
@@ -5247,24 +5367,16 @@
     </w:p>
     <w:p>
       <w:r>
-        <w:t xml:space="preserve">Dado que hay periodos de tiempo que parecen tener mayor volumen de datos completos. Me inclinaría a explorar estrategias de corte que eviten la necesidad de imputar </w:t>
+        <w:t xml:space="preserve">Dado que hay periodos de tiempo que parecen tener mayor volumen de datos completos. </w:t>
+      </w:r>
+      <w:r>
+        <w:t>Lo mejor es</w:t>
+      </w:r>
+      <w:r>
+        <w:t xml:space="preserve"> explorar estrategias de corte que eviten la necesidad de imputar </w:t>
       </w:r>
       <w:r>
         <w:t xml:space="preserve">los datos faltantes de manera masiva. </w:t>
-      </w:r>
-    </w:p>
-    <w:p>
-      <w:r>
-        <w:t>T</w:t>
-      </w:r>
-      <w:r>
-        <w:t>engo pensado explorar las siguientes</w:t>
-      </w:r>
-      <w:r>
-        <w:t xml:space="preserve"> estrategias</w:t>
-      </w:r>
-      <w:r>
-        <w:t>:</w:t>
       </w:r>
     </w:p>
     <w:p>
@@ -5360,7 +5472,19 @@
         </w:numPr>
       </w:pPr>
       <w:r>
-        <w:t>Por indicadores: Seleccionare subconjuntos de indicadores que tengan la mayor cantidad de datos posibles</w:t>
+        <w:t xml:space="preserve">Por indicadores: </w:t>
+      </w:r>
+      <w:r>
+        <w:t>Se seleccionan los</w:t>
+      </w:r>
+      <w:r>
+        <w:t xml:space="preserve"> subconjuntos de indicadores que </w:t>
+      </w:r>
+      <w:r>
+        <w:t>tienen</w:t>
+      </w:r>
+      <w:r>
+        <w:t xml:space="preserve"> la mayor cantidad de datos posibles</w:t>
       </w:r>
       <w:r>
         <w:t>.</w:t>
@@ -5376,7 +5500,31 @@
     </w:p>
     <w:p>
       <w:r>
-        <w:t>Cabe destacar, que si para un corte dado, hay solo unos pocos datos faltantes, eventualmente podría intentar imputar los valores con distintas técnicas. Exploraré las siguientes:</w:t>
+        <w:t>Cabe destacar</w:t>
+      </w:r>
+      <w:r>
+        <w:t>;</w:t>
+      </w:r>
+      <w:r>
+        <w:t xml:space="preserve"> qu</w:t>
+      </w:r>
+      <w:r>
+        <w:t>é</w:t>
+      </w:r>
+      <w:r>
+        <w:t xml:space="preserve"> si para un corte dado, hay solo unos pocos datos faltantes, </w:t>
+      </w:r>
+      <w:r>
+        <w:t xml:space="preserve">se intenta </w:t>
+      </w:r>
+      <w:r>
+        <w:t>imputar</w:t>
+      </w:r>
+      <w:r>
+        <w:t>los</w:t>
+      </w:r>
+      <w:r>
+        <w:t xml:space="preserve"> con distintas técnicas:</w:t>
       </w:r>
     </w:p>
     <w:p>
@@ -5437,14 +5585,32 @@
           <w:rFonts w:eastAsia="Times New Roman"/>
         </w:rPr>
       </w:pPr>
-      <w:bookmarkStart w:id="17" w:name="_Toc167234513"/>
+      <w:bookmarkStart w:id="18" w:name="_Toc168419424"/>
+      <w:commentRangeStart w:id="19"/>
       <w:r>
         <w:rPr>
           <w:rFonts w:eastAsia="Times New Roman"/>
         </w:rPr>
-        <w:t>Técnicas de clustering</w:t>
-      </w:r>
-      <w:bookmarkEnd w:id="17"/>
+        <w:t xml:space="preserve">Técnicas de </w:t>
+      </w:r>
+      <w:proofErr w:type="spellStart"/>
+      <w:r>
+        <w:rPr>
+          <w:rFonts w:eastAsia="Times New Roman"/>
+        </w:rPr>
+        <w:t>clustering</w:t>
+      </w:r>
+      <w:bookmarkEnd w:id="18"/>
+      <w:commentRangeEnd w:id="19"/>
+      <w:proofErr w:type="spellEnd"/>
+      <w:r>
+        <w:rPr>
+          <w:rStyle w:val="CommentReference"/>
+          <w:rFonts w:eastAsiaTheme="minorHAnsi" w:cstheme="minorBidi"/>
+          <w:color w:val="auto"/>
+        </w:rPr>
+        <w:commentReference w:id="19"/>
+      </w:r>
     </w:p>
     <w:p>
       <w:pPr>
@@ -5487,6 +5653,7 @@
           <w:rFonts w:cs="Arial"/>
         </w:rPr>
       </w:pPr>
+      <w:commentRangeStart w:id="20"/>
       <w:r>
         <w:rPr>
           <w:rFonts w:cs="Arial"/>
@@ -5523,6 +5690,13 @@
         </w:rPr>
         <w:t xml:space="preserve"> defectuosos.</w:t>
       </w:r>
+      <w:commentRangeEnd w:id="20"/>
+      <w:r>
+        <w:rPr>
+          <w:rStyle w:val="CommentReference"/>
+        </w:rPr>
+        <w:commentReference w:id="20"/>
+      </w:r>
     </w:p>
     <w:p>
       <w:pPr>
@@ -5640,7 +5814,19 @@
         <w:rPr>
           <w:rFonts w:cs="Arial"/>
         </w:rPr>
-        <w:t>graficarlos en 2d.</w:t>
+        <w:t>graficarlos en 2</w:t>
+      </w:r>
+      <w:r>
+        <w:rPr>
+          <w:rFonts w:cs="Arial"/>
+        </w:rPr>
+        <w:t xml:space="preserve"> dimensiones</w:t>
+      </w:r>
+      <w:r>
+        <w:rPr>
+          <w:rFonts w:cs="Arial"/>
+        </w:rPr>
+        <w:t>.</w:t>
       </w:r>
       <w:r>
         <w:rPr>
@@ -5656,14 +5842,14 @@
           <w:rFonts w:eastAsia="Times New Roman"/>
         </w:rPr>
       </w:pPr>
-      <w:bookmarkStart w:id="18" w:name="_Toc167234514"/>
+      <w:bookmarkStart w:id="21" w:name="_Toc168419425"/>
       <w:r>
         <w:rPr>
           <w:rFonts w:eastAsia="Times New Roman"/>
         </w:rPr>
         <w:t>Análisis de series temporales</w:t>
       </w:r>
-      <w:bookmarkEnd w:id="18"/>
+      <w:bookmarkEnd w:id="21"/>
     </w:p>
     <w:p>
       <w:r>
@@ -5778,14 +5964,14 @@
           <w:rFonts w:eastAsia="Times New Roman"/>
         </w:rPr>
       </w:pPr>
-      <w:bookmarkStart w:id="19" w:name="_Toc167234515"/>
+      <w:bookmarkStart w:id="22" w:name="_Toc168419426"/>
       <w:r>
         <w:rPr>
           <w:rFonts w:eastAsia="Times New Roman"/>
         </w:rPr>
         <w:t>Resultado esperado</w:t>
       </w:r>
-      <w:bookmarkEnd w:id="19"/>
+      <w:bookmarkEnd w:id="22"/>
     </w:p>
     <w:p>
       <w:pPr>
@@ -5812,7 +5998,7 @@
           <w:rFonts w:eastAsia="Times New Roman"/>
         </w:rPr>
       </w:pPr>
-      <w:bookmarkStart w:id="20" w:name="_Toc167234516"/>
+      <w:bookmarkStart w:id="23" w:name="_Toc168419427"/>
       <w:r>
         <w:rPr>
           <w:rFonts w:eastAsia="Times New Roman"/>
@@ -5825,7 +6011,7 @@
         </w:rPr>
         <w:t xml:space="preserve"> y Referencias</w:t>
       </w:r>
-      <w:bookmarkEnd w:id="20"/>
+      <w:bookmarkEnd w:id="23"/>
     </w:p>
     <w:p>
       <w:pPr>
@@ -6148,6 +6334,76 @@
       </w:r>
     </w:p>
   </w:comment>
+  <w:comment w:id="15" w:author="Miguel Kiszkurno" w:date="2024-06-04T00:02:00Z" w:initials="MK">
+    <w:p>
+      <w:pPr>
+        <w:jc w:val="left"/>
+      </w:pPr>
+      <w:r>
+        <w:rPr>
+          <w:rStyle w:val="CommentReference"/>
+        </w:rPr>
+        <w:annotationRef/>
+      </w:r>
+      <w:r>
+        <w:rPr>
+          <w:color w:val="000000"/>
+          <w:szCs w:val="20"/>
+        </w:rPr>
+        <w:t>No va primera persona</w:t>
+      </w:r>
+    </w:p>
+  </w:comment>
+  <w:comment w:id="19" w:author="Miguel Kiszkurno" w:date="2024-06-04T19:03:00Z" w:initials="MK">
+    <w:p>
+      <w:pPr>
+        <w:jc w:val="left"/>
+      </w:pPr>
+      <w:r>
+        <w:rPr>
+          <w:rStyle w:val="CommentReference"/>
+        </w:rPr>
+        <w:annotationRef/>
+      </w:r>
+      <w:r>
+        <w:rPr>
+          <w:color w:val="000000"/>
+          <w:szCs w:val="20"/>
+        </w:rPr>
+        <w:t>Perfecto, en todas estas secciones ya no te hago marcas de redacción porque está claro que nos estás contando a nosotros las ideas (¡que están muy bien, además!) y que para el eventual trabajo final o tesis ya vas a haber decidido por cuáles te decantás.</w:t>
+      </w:r>
+    </w:p>
+    <w:p>
+      <w:pPr>
+        <w:jc w:val="left"/>
+      </w:pPr>
+    </w:p>
+  </w:comment>
+  <w:comment w:id="20" w:author="Miguel Kiszkurno" w:date="2024-06-04T19:03:00Z" w:initials="MK">
+    <w:p>
+      <w:pPr>
+        <w:jc w:val="left"/>
+      </w:pPr>
+      <w:r>
+        <w:rPr>
+          <w:rStyle w:val="CommentReference"/>
+        </w:rPr>
+        <w:annotationRef/>
+      </w:r>
+      <w:r>
+        <w:rPr>
+          <w:color w:val="000000"/>
+          <w:szCs w:val="20"/>
+        </w:rPr>
+        <w:t>Metodológicamente no me queda claro si vas a hacer el análisis de clústering SOBRE (o partir de) las series temporales. Si es así, las técnicas que describís ¿funcionan para eso? Entiendo que usarías ARIMA para el "análisis de las series", pero qué sacarías de eso para después hacer clustering? OJO, no te estoy diciendo que no sea posible o esté mal, porque no soy experta en estos temas, pero te pregunto para entender o para asegurarme de que la metodología que proponés (más allá de todos los faltantes y bemoles) sean viables.</w:t>
+      </w:r>
+    </w:p>
+    <w:p>
+      <w:pPr>
+        <w:jc w:val="left"/>
+      </w:pPr>
+    </w:p>
+  </w:comment>
 </w:comments>
 </file>
 
@@ -6155,6 +6411,9 @@
 <w15:commentsEx xmlns:wpc="http://schemas.microsoft.com/office/word/2010/wordprocessingCanvas" xmlns:cx="http://schemas.microsoft.com/office/drawing/2014/chartex" xmlns:cx1="http://schemas.microsoft.com/office/drawing/2015/9/8/chartex" xmlns:cx2="http://schemas.microsoft.com/office/drawing/2015/10/21/chartex" xmlns:cx3="http://schemas.microsoft.com/office/drawing/2016/5/9/chartex" xmlns:cx4="http://schemas.microsoft.com/office/drawing/2016/5/10/chartex" xmlns:cx5="http://schemas.microsoft.com/office/drawing/2016/5/11/chartex" xmlns:cx6="http://schemas.microsoft.com/office/drawing/2016/5/12/chartex" xmlns:cx7="http://schemas.microsoft.com/office/drawing/2016/5/13/chartex" xmlns:cx8="http://schemas.microsoft.com/office/drawing/2016/5/14/chartex" xmlns:mc="http://schemas.openxmlformats.org/markup-compatibility/2006" xmlns:aink="http://schemas.microsoft.com/office/drawing/2016/ink" xmlns:am3d="http://schemas.microsoft.com/office/drawing/2017/model3d" xmlns:o="urn:schemas-microsoft-com:office:office" xmlns:oel="http://schemas.microsoft.com/office/2019/extlst" xmlns:r="http://schemas.openxmlformats.org/officeDocument/2006/relationships" xmlns:m="http://schemas.openxmlformats.org/officeDocument/2006/math" xmlns:v="urn:schemas-microsoft-com:vml" xmlns:wp14="http://schemas.microsoft.com/office/word/2010/wordprocessingDrawing" xmlns:wp="http://schemas.openxmlformats.org/drawingml/2006/wordprocessingDrawing" xmlns:w10="urn:schemas-microsoft-com:office:word" xmlns:w="http://schemas.openxmlformats.org/wordprocessingml/2006/main" xmlns:w14="http://schemas.microsoft.com/office/word/2010/wordml" xmlns:w15="http://schemas.microsoft.com/office/word/2012/wordml" xmlns:w16cex="http://schemas.microsoft.com/office/word/2018/wordml/cex" xmlns:w16cid="http://schemas.microsoft.com/office/word/2016/wordml/cid" xmlns:w16="http://schemas.microsoft.com/office/word/2018/wordml" xmlns:w16sdtdh="http://schemas.microsoft.com/office/word/2020/wordml/sdtdatahash" xmlns:w16se="http://schemas.microsoft.com/office/word/2015/wordml/symex" xmlns:wpg="http://schemas.microsoft.com/office/word/2010/wordprocessingGroup" xmlns:wpi="http://schemas.microsoft.com/office/word/2010/wordprocessingInk" xmlns:wne="http://schemas.microsoft.com/office/word/2006/wordml" xmlns:wps="http://schemas.microsoft.com/office/word/2010/wordprocessingShape" mc:Ignorable="w14 w15 w16se w16cid w16 w16cex w16sdtdh wp14">
   <w15:commentEx w15:paraId="64DC1868" w15:done="0"/>
   <w15:commentEx w15:paraId="537A8D77" w15:done="0"/>
+  <w15:commentEx w15:paraId="2E9EFD8B" w15:done="0"/>
+  <w15:commentEx w15:paraId="38582450" w15:done="0"/>
+  <w15:commentEx w15:paraId="289B5CDA" w15:done="0"/>
 </w15:commentsEx>
 </file>
 
@@ -6162,6 +6421,9 @@
 <w16cex:commentsExtensible xmlns:wpc="http://schemas.microsoft.com/office/word/2010/wordprocessingCanvas" xmlns:cx="http://schemas.microsoft.com/office/drawing/2014/chartex" xmlns:cx1="http://schemas.microsoft.com/office/drawing/2015/9/8/chartex" xmlns:cx2="http://schemas.microsoft.com/office/drawing/2015/10/21/chartex" xmlns:cx3="http://schemas.microsoft.com/office/drawing/2016/5/9/chartex" xmlns:cx4="http://schemas.microsoft.com/office/drawing/2016/5/10/chartex" xmlns:cx5="http://schemas.microsoft.com/office/drawing/2016/5/11/chartex" xmlns:cx6="http://schemas.microsoft.com/office/drawing/2016/5/12/chartex" xmlns:cx7="http://schemas.microsoft.com/office/drawing/2016/5/13/chartex" xmlns:cx8="http://schemas.microsoft.com/office/drawing/2016/5/14/chartex" xmlns:cr="http://schemas.microsoft.com/office/comments/2020/reactions" xmlns:mc="http://schemas.openxmlformats.org/markup-compatibility/2006" xmlns:aink="http://schemas.microsoft.com/office/drawing/2016/ink" xmlns:am3d="http://schemas.microsoft.com/office/drawing/2017/model3d" xmlns:o="urn:schemas-microsoft-com:office:office" xmlns:oel="http://schemas.microsoft.com/office/2019/extlst" xmlns:r="http://schemas.openxmlformats.org/officeDocument/2006/relationships" xmlns:m="http://schemas.openxmlformats.org/officeDocument/2006/math" xmlns:v="urn:schemas-microsoft-com:vml" xmlns:wp14="http://schemas.microsoft.com/office/word/2010/wordprocessingDrawing" xmlns:wp="http://schemas.openxmlformats.org/drawingml/2006/wordprocessingDrawing" xmlns:w10="urn:schemas-microsoft-com:office:word" xmlns:w="http://schemas.openxmlformats.org/wordprocessingml/2006/main" xmlns:w14="http://schemas.microsoft.com/office/word/2010/wordml" xmlns:w15="http://schemas.microsoft.com/office/word/2012/wordml" xmlns:w16cex="http://schemas.microsoft.com/office/word/2018/wordml/cex" xmlns:w16cid="http://schemas.microsoft.com/office/word/2016/wordml/cid" xmlns:w16="http://schemas.microsoft.com/office/word/2018/wordml" xmlns:w16sdtdh="http://schemas.microsoft.com/office/word/2020/wordml/sdtdatahash" xmlns:w16se="http://schemas.microsoft.com/office/word/2015/wordml/symex" xmlns:wpg="http://schemas.microsoft.com/office/word/2010/wordprocessingGroup" xmlns:wpi="http://schemas.microsoft.com/office/word/2010/wordprocessingInk" xmlns:wne="http://schemas.microsoft.com/office/word/2006/wordml" xmlns:wps="http://schemas.microsoft.com/office/word/2010/wordprocessingShape" mc:Ignorable="w14 w15 w16se w16cid w16 w16cex w16sdtdh cr wp14">
   <w16cex:commentExtensible w16cex:durableId="453D147B" w16cex:dateUtc="2024-06-04T01:40:00Z"/>
   <w16cex:commentExtensible w16cex:durableId="6AB805AC" w16cex:dateUtc="2024-06-04T01:44:00Z"/>
+  <w16cex:commentExtensible w16cex:durableId="2AC7C5AA" w16cex:dateUtc="2024-06-04T03:02:00Z"/>
+  <w16cex:commentExtensible w16cex:durableId="3E896B3F" w16cex:dateUtc="2024-06-04T22:03:00Z"/>
+  <w16cex:commentExtensible w16cex:durableId="5096997E" w16cex:dateUtc="2024-06-04T22:03:00Z"/>
 </w16cex:commentsExtensible>
 </file>
 
@@ -6169,6 +6431,9 @@
 <w16cid:commentsIds xmlns:wpc="http://schemas.microsoft.com/office/word/2010/wordprocessingCanvas" xmlns:cx="http://schemas.microsoft.com/office/drawing/2014/chartex" xmlns:cx1="http://schemas.microsoft.com/office/drawing/2015/9/8/chartex" xmlns:cx2="http://schemas.microsoft.com/office/drawing/2015/10/21/chartex" xmlns:cx3="http://schemas.microsoft.com/office/drawing/2016/5/9/chartex" xmlns:cx4="http://schemas.microsoft.com/office/drawing/2016/5/10/chartex" xmlns:cx5="http://schemas.microsoft.com/office/drawing/2016/5/11/chartex" xmlns:cx6="http://schemas.microsoft.com/office/drawing/2016/5/12/chartex" xmlns:cx7="http://schemas.microsoft.com/office/drawing/2016/5/13/chartex" xmlns:cx8="http://schemas.microsoft.com/office/drawing/2016/5/14/chartex" xmlns:mc="http://schemas.openxmlformats.org/markup-compatibility/2006" xmlns:aink="http://schemas.microsoft.com/office/drawing/2016/ink" xmlns:am3d="http://schemas.microsoft.com/office/drawing/2017/model3d" xmlns:o="urn:schemas-microsoft-com:office:office" xmlns:oel="http://schemas.microsoft.com/office/2019/extlst" xmlns:r="http://schemas.openxmlformats.org/officeDocument/2006/relationships" xmlns:m="http://schemas.openxmlformats.org/officeDocument/2006/math" xmlns:v="urn:schemas-microsoft-com:vml" xmlns:wp14="http://schemas.microsoft.com/office/word/2010/wordprocessingDrawing" xmlns:wp="http://schemas.openxmlformats.org/drawingml/2006/wordprocessingDrawing" xmlns:w10="urn:schemas-microsoft-com:office:word" xmlns:w="http://schemas.openxmlformats.org/wordprocessingml/2006/main" xmlns:w14="http://schemas.microsoft.com/office/word/2010/wordml" xmlns:w15="http://schemas.microsoft.com/office/word/2012/wordml" xmlns:w16cex="http://schemas.microsoft.com/office/word/2018/wordml/cex" xmlns:w16cid="http://schemas.microsoft.com/office/word/2016/wordml/cid" xmlns:w16="http://schemas.microsoft.com/office/word/2018/wordml" xmlns:w16sdtdh="http://schemas.microsoft.com/office/word/2020/wordml/sdtdatahash" xmlns:w16se="http://schemas.microsoft.com/office/word/2015/wordml/symex" xmlns:wpg="http://schemas.microsoft.com/office/word/2010/wordprocessingGroup" xmlns:wpi="http://schemas.microsoft.com/office/word/2010/wordprocessingInk" xmlns:wne="http://schemas.microsoft.com/office/word/2006/wordml" xmlns:wps="http://schemas.microsoft.com/office/word/2010/wordprocessingShape" mc:Ignorable="w14 w15 w16se w16cid w16 w16cex w16sdtdh wp14">
   <w16cid:commentId w16cid:paraId="64DC1868" w16cid:durableId="453D147B"/>
   <w16cid:commentId w16cid:paraId="537A8D77" w16cid:durableId="6AB805AC"/>
+  <w16cid:commentId w16cid:paraId="2E9EFD8B" w16cid:durableId="2AC7C5AA"/>
+  <w16cid:commentId w16cid:paraId="38582450" w16cid:durableId="3E896B3F"/>
+  <w16cid:commentId w16cid:paraId="289B5CDA" w16cid:durableId="5096997E"/>
 </w16cid:commentsIds>
 </file>
 
@@ -9392,7 +9657,7 @@
 </file>
 
 <file path=customXml/itemProps1.xml><?xml version="1.0" encoding="utf-8"?>
-<ds:datastoreItem xmlns:ds="http://schemas.openxmlformats.org/officeDocument/2006/customXml" ds:itemID="{D59F85AE-07FC-264A-A54A-104523664F02}">
+<ds:datastoreItem xmlns:ds="http://schemas.openxmlformats.org/officeDocument/2006/customXml" ds:itemID="{D9553696-2CCE-E04C-831C-DF86B8D63B3E}">
   <ds:schemaRefs>
     <ds:schemaRef ds:uri="http://schemas.openxmlformats.org/officeDocument/2006/bibliography"/>
   </ds:schemaRefs>

</xml_diff>